<commit_message>
upload dos artefatos do sprint 3 do grupo 1 atualizados
</commit_message>
<xml_diff>
--- a/SVSA/Desenvolvimento/1.Requisitos/Casos de Uso/SVSA (G1)  UC05 - Historia de Usuario.docx
+++ b/SVSA/Desenvolvimento/1.Requisitos/Casos de Uso/SVSA (G1)  UC05 - Historia de Usuario.docx
@@ -72,7 +72,7 @@
         <w:rPr>
           <w:rtl w:val="0"/>
         </w:rPr>
-        <w:t xml:space="preserve">UC05 Visualizar relatório gerencial</w:t>
+        <w:t xml:space="preserve">UC05 Visualizar painel de funcionários</w:t>
       </w:r>
       <w:r>
         <w:rPr>
@@ -270,7 +270,7 @@
         <w:rPr>
           <w:rtl w:val="0"/>
         </w:rPr>
-        <w:t xml:space="preserve">Como usuário quero visualizar tudo que aconteceu na minha unidade em questão de ocorrências no trabalho, tendo informações semelhantes a uma “ata digital". E como gestor quero visualizar tudo que aconteceu em todas as unidades em questão de ocorrências no trabalho, tendo como acompanhar as ocorrências concluídas e pendentes do ano, ou meses, em gráficos esquematizados.</w:t>
+        <w:t xml:space="preserve">Como usuário quero visualizar todos os meus funcionários em questão de unidade, cargo e função em uma tabela específica para essa funcionalidade.Como um Organograma quero poder organizar. Como Gestor eu posso verificar os funcionários de todas as unidades, e como Coordenador eu posso verificar os funcionários da minha unidade.</w:t>
       </w:r>
     </w:p>
     <w:p>
@@ -475,9 +475,9 @@
     <w:tbl>
       <w:tblPr>
         <w:tblStyle w:val="Table1"/>
-        <w:tblW w:w="9778.0" w:type="dxa"/>
+        <w:tblW w:w="9795.0" w:type="dxa"/>
         <w:jc w:val="left"/>
-        <w:tblInd w:w="-108.0" w:type="dxa"/>
+        <w:tblInd w:w="-138.0" w:type="dxa"/>
         <w:tblBorders>
           <w:top w:color="000000" w:space="0" w:sz="4" w:val="single"/>
           <w:left w:color="000000" w:space="0" w:sz="4" w:val="single"/>
@@ -490,14 +490,14 @@
         <w:tblLook w:val="0400"/>
       </w:tblPr>
       <w:tblGrid>
-        <w:gridCol w:w="1101"/>
-        <w:gridCol w:w="3787"/>
+        <w:gridCol w:w="1125"/>
+        <w:gridCol w:w="3780"/>
         <w:gridCol w:w="2445"/>
         <w:gridCol w:w="2445"/>
         <w:tblGridChange w:id="0">
           <w:tblGrid>
-            <w:gridCol w:w="1101"/>
-            <w:gridCol w:w="3787"/>
+            <w:gridCol w:w="1125"/>
+            <w:gridCol w:w="3780"/>
             <w:gridCol w:w="2445"/>
             <w:gridCol w:w="2445"/>
           </w:tblGrid>
@@ -809,7 +809,7 @@
                 <w:i w:val="1"/>
                 <w:rtl w:val="0"/>
               </w:rPr>
-              <w:t xml:space="preserve">Verificar se o sistema gera corretamente um gráfico que mostra o número total de ocorrências por mês ao longo de um ano.</w:t>
+              <w:t xml:space="preserve">Verificar se o sistema gera corretamente a aba de funcionários de todas as unidades</w:t>
             </w:r>
             <w:r>
               <w:rPr>
@@ -855,7 +855,7 @@
                 <w:i w:val="1"/>
                 <w:rtl w:val="0"/>
               </w:rPr>
-              <w:t xml:space="preserve">Selecionar um ano específico para visualizar as ocorrências.</w:t>
+              <w:t xml:space="preserve">Selecionar o filtro para todas as unidades.</w:t>
             </w:r>
             <w:r>
               <w:rPr>
@@ -901,7 +901,7 @@
                 <w:i w:val="1"/>
                 <w:rtl w:val="0"/>
               </w:rPr>
-              <w:t xml:space="preserve">O gráfico é gerado e exibe corretamente o número de ocorrências mês a mês durante o ano selecionado.</w:t>
+              <w:t xml:space="preserve">O painel é visualizado.</w:t>
             </w:r>
             <w:r>
               <w:rPr>
@@ -970,32 +970,9 @@
           <w:tcPr/>
           <w:p>
             <w:pPr>
-              <w:keepNext w:val="0"/>
-              <w:keepLines w:val="0"/>
-              <w:pageBreakBefore w:val="0"/>
-              <w:widowControl w:val="1"/>
-              <w:pBdr>
-                <w:top w:space="0" w:sz="0" w:val="nil"/>
-                <w:left w:space="0" w:sz="0" w:val="nil"/>
-                <w:bottom w:space="0" w:sz="0" w:val="nil"/>
-                <w:right w:space="0" w:sz="0" w:val="nil"/>
-                <w:between w:space="0" w:sz="0" w:val="nil"/>
-              </w:pBdr>
-              <w:shd w:fill="auto" w:val="clear"/>
-              <w:spacing w:after="0" w:before="0" w:line="240" w:lineRule="auto"/>
-              <w:ind w:left="0" w:right="0" w:firstLine="0"/>
               <w:jc w:val="left"/>
               <w:rPr>
-                <w:rFonts w:ascii="Arial" w:cs="Arial" w:eastAsia="Arial" w:hAnsi="Arial"/>
-                <w:b w:val="0"/>
                 <w:i w:val="1"/>
-                <w:smallCaps w:val="0"/>
-                <w:strike w:val="0"/>
-                <w:sz w:val="20"/>
-                <w:szCs w:val="20"/>
-                <w:u w:val="none"/>
-                <w:shd w:fill="auto" w:val="clear"/>
-                <w:vertAlign w:val="baseline"/>
               </w:rPr>
             </w:pPr>
             <w:r>
@@ -1003,12 +980,25 @@
                 <w:i w:val="1"/>
                 <w:rtl w:val="0"/>
               </w:rPr>
-              <w:t xml:space="preserve">Verificar se o sistema gera corretamente um gráfico que mostra a distribuição diária das ocorrências dentro de um mês.</w:t>
+              <w:t xml:space="preserve">Verificar se o sistema gera corretamente a aba de funcionários para uma única unidade</w:t>
             </w:r>
+          </w:p>
+        </w:tc>
+        <w:tc>
+          <w:tcPr/>
+          <w:p>
+            <w:pPr>
+              <w:jc w:val="left"/>
+              <w:rPr>
+                <w:i w:val="1"/>
+              </w:rPr>
+            </w:pPr>
             <w:r>
               <w:rPr>
+                <w:i w:val="1"/>
                 <w:rtl w:val="0"/>
               </w:rPr>
+              <w:t xml:space="preserve">Selecionar a unidade para visualizar o painel</w:t>
             </w:r>
           </w:p>
         </w:tc>
@@ -1049,53 +1039,7 @@
                 <w:i w:val="1"/>
                 <w:rtl w:val="0"/>
               </w:rPr>
-              <w:t xml:space="preserve">Selecionar um mês específico dentro de um ano para visualizar as ocorrências.</w:t>
-            </w:r>
-            <w:r>
-              <w:rPr>
-                <w:rtl w:val="0"/>
-              </w:rPr>
-            </w:r>
-          </w:p>
-        </w:tc>
-        <w:tc>
-          <w:tcPr/>
-          <w:p>
-            <w:pPr>
-              <w:keepNext w:val="0"/>
-              <w:keepLines w:val="0"/>
-              <w:pageBreakBefore w:val="0"/>
-              <w:widowControl w:val="1"/>
-              <w:pBdr>
-                <w:top w:space="0" w:sz="0" w:val="nil"/>
-                <w:left w:space="0" w:sz="0" w:val="nil"/>
-                <w:bottom w:space="0" w:sz="0" w:val="nil"/>
-                <w:right w:space="0" w:sz="0" w:val="nil"/>
-                <w:between w:space="0" w:sz="0" w:val="nil"/>
-              </w:pBdr>
-              <w:shd w:fill="auto" w:val="clear"/>
-              <w:spacing w:after="0" w:before="0" w:line="240" w:lineRule="auto"/>
-              <w:ind w:left="0" w:right="0" w:firstLine="0"/>
-              <w:jc w:val="left"/>
-              <w:rPr>
-                <w:rFonts w:ascii="Arial" w:cs="Arial" w:eastAsia="Arial" w:hAnsi="Arial"/>
-                <w:b w:val="0"/>
-                <w:i w:val="1"/>
-                <w:smallCaps w:val="0"/>
-                <w:strike w:val="0"/>
-                <w:sz w:val="20"/>
-                <w:szCs w:val="20"/>
-                <w:u w:val="none"/>
-                <w:shd w:fill="auto" w:val="clear"/>
-                <w:vertAlign w:val="baseline"/>
-              </w:rPr>
-            </w:pPr>
-            <w:r>
-              <w:rPr>
-                <w:i w:val="1"/>
-                <w:rtl w:val="0"/>
-              </w:rPr>
-              <w:t xml:space="preserve">O gráfico exibe corretamente o número de ocorrências distribuídas pelos dias do mês.</w:t>
+              <w:t xml:space="preserve">O painel é visualizado</w:t>
             </w:r>
             <w:r>
               <w:rPr>
@@ -1144,13 +1088,6 @@
             </w:pPr>
             <w:r>
               <w:rPr>
-                <w:i w:val="1"/>
-                <w:rtl w:val="0"/>
-              </w:rPr>
-              <w:t xml:space="preserve">03</w:t>
-            </w:r>
-            <w:r>
-              <w:rPr>
                 <w:rtl w:val="0"/>
               </w:rPr>
             </w:r>
@@ -1190,13 +1127,6 @@
             </w:pPr>
             <w:r>
               <w:rPr>
-                <w:i w:val="1"/>
-                <w:rtl w:val="0"/>
-              </w:rPr>
-              <w:t xml:space="preserve">Verificar se o sistema permite gerar gráficos comparativos entre dois ou mais anos.</w:t>
-            </w:r>
-            <w:r>
-              <w:rPr>
                 <w:rtl w:val="0"/>
               </w:rPr>
             </w:r>
@@ -1236,13 +1166,6 @@
             </w:pPr>
             <w:r>
               <w:rPr>
-                <w:i w:val="1"/>
-                <w:rtl w:val="0"/>
-              </w:rPr>
-              <w:t xml:space="preserve">Selecionar dois ou mais anos para gerar o gráfico comparativo.</w:t>
-            </w:r>
-            <w:r>
-              <w:rPr>
                 <w:rtl w:val="0"/>
               </w:rPr>
             </w:r>
@@ -1280,13 +1203,6 @@
                 <w:vertAlign w:val="baseline"/>
               </w:rPr>
             </w:pPr>
-            <w:r>
-              <w:rPr>
-                <w:i w:val="1"/>
-                <w:rtl w:val="0"/>
-              </w:rPr>
-              <w:t xml:space="preserve">O gráfico exibe corretamente a comparação de ocorrências por mês entre os anos selecionados.</w:t>
-            </w:r>
             <w:r>
               <w:rPr>
                 <w:rtl w:val="0"/>
@@ -1325,10 +1241,8 @@
             </w:pPr>
             <w:r>
               <w:rPr>
-                <w:i w:val="1"/>
                 <w:rtl w:val="0"/>
               </w:rPr>
-              <w:t xml:space="preserve">04</w:t>
             </w:r>
           </w:p>
         </w:tc>
@@ -1357,10 +1271,8 @@
             </w:pPr>
             <w:r>
               <w:rPr>
-                <w:i w:val="1"/>
                 <w:rtl w:val="0"/>
               </w:rPr>
-              <w:t xml:space="preserve">Verificar se o sistema gera corretamente o gráfico gerencial. </w:t>
             </w:r>
           </w:p>
         </w:tc>
@@ -1389,10 +1301,8 @@
             </w:pPr>
             <w:r>
               <w:rPr>
-                <w:i w:val="1"/>
                 <w:rtl w:val="0"/>
               </w:rPr>
-              <w:t xml:space="preserve">Informações Selecionadas pelo o usuário (ex: dia, ano, mês)</w:t>
             </w:r>
           </w:p>
         </w:tc>
@@ -1421,10 +1331,8 @@
             </w:pPr>
             <w:r>
               <w:rPr>
-                <w:i w:val="1"/>
                 <w:rtl w:val="0"/>
               </w:rPr>
-              <w:t xml:space="preserve">O gráfico exibe corretamente as informações selecionadas pelo usuário.</w:t>
             </w:r>
           </w:p>
         </w:tc>
@@ -1516,6 +1424,11 @@
           <w:rtl w:val="0"/>
         </w:rPr>
         <w:t xml:space="preserve"> PROTÓTIPO?</w:t>
+      </w:r>
+      <w:r>
+        <w:rPr>
+          <w:rtl w:val="0"/>
+        </w:rPr>
       </w:r>
     </w:p>
     <w:p>
@@ -2197,7 +2110,7 @@
             <w:rPr>
               <w:rtl w:val="0"/>
             </w:rPr>
-            <w:t xml:space="preserve">UC05 Visualizar relatório gerencial</w:t>
+            <w:t xml:space="preserve">UC05 Visualizar painel de funcionários</w:t>
           </w:r>
           <w:r>
             <w:rPr>

</xml_diff>